<commit_message>
update writing exercise 3
</commit_message>
<xml_diff>
--- a/assets/WritingExercises/Exercise03.docx
+++ b/assets/WritingExercises/Exercise03.docx
@@ -1,6 +1,6 @@
 
 <file path=word/document.xml><?xml version="1.0" encoding="utf-8"?>
-<w:document xmlns:wpc="http://schemas.microsoft.com/office/word/2010/wordprocessingCanvas" xmlns:cx="http://schemas.microsoft.com/office/drawing/2014/chartex" xmlns:mc="http://schemas.openxmlformats.org/markup-compatibility/2006" xmlns:o="urn:schemas-microsoft-com:office:office" xmlns:r="http://schemas.openxmlformats.org/officeDocument/2006/relationships" xmlns:m="http://schemas.openxmlformats.org/officeDocument/2006/math" xmlns:v="urn:schemas-microsoft-com:vml" xmlns:wp14="http://schemas.microsoft.com/office/word/2010/wordprocessingDrawing" xmlns:wp="http://schemas.openxmlformats.org/drawingml/2006/wordprocessingDrawing" xmlns:w10="urn:schemas-microsoft-com:office:word" xmlns:w="http://schemas.openxmlformats.org/wordprocessingml/2006/main" xmlns:w14="http://schemas.microsoft.com/office/word/2010/wordml" xmlns:w15="http://schemas.microsoft.com/office/word/2012/wordml" xmlns:w16se="http://schemas.microsoft.com/office/word/2015/wordml/symex" xmlns:wpg="http://schemas.microsoft.com/office/word/2010/wordprocessingGroup" xmlns:wpi="http://schemas.microsoft.com/office/word/2010/wordprocessingInk" xmlns:wne="http://schemas.microsoft.com/office/word/2006/wordml" xmlns:wps="http://schemas.microsoft.com/office/word/2010/wordprocessingShape" mc:Ignorable="w14 w15 w16se wp14">
+<w:document xmlns:wpc="http://schemas.microsoft.com/office/word/2010/wordprocessingCanvas" xmlns:cx="http://schemas.microsoft.com/office/drawing/2014/chartex" xmlns:cx1="http://schemas.microsoft.com/office/drawing/2015/9/8/chartex" xmlns:cx2="http://schemas.microsoft.com/office/drawing/2015/10/21/chartex" xmlns:cx3="http://schemas.microsoft.com/office/drawing/2016/5/9/chartex" xmlns:cx4="http://schemas.microsoft.com/office/drawing/2016/5/10/chartex" xmlns:cx5="http://schemas.microsoft.com/office/drawing/2016/5/11/chartex" xmlns:cx6="http://schemas.microsoft.com/office/drawing/2016/5/12/chartex" xmlns:cx7="http://schemas.microsoft.com/office/drawing/2016/5/13/chartex" xmlns:cx8="http://schemas.microsoft.com/office/drawing/2016/5/14/chartex" xmlns:mc="http://schemas.openxmlformats.org/markup-compatibility/2006" xmlns:aink="http://schemas.microsoft.com/office/drawing/2016/ink" xmlns:am3d="http://schemas.microsoft.com/office/drawing/2017/model3d" xmlns:o="urn:schemas-microsoft-com:office:office" xmlns:oel="http://schemas.microsoft.com/office/2019/extlst" xmlns:r="http://schemas.openxmlformats.org/officeDocument/2006/relationships" xmlns:m="http://schemas.openxmlformats.org/officeDocument/2006/math" xmlns:v="urn:schemas-microsoft-com:vml" xmlns:wp14="http://schemas.microsoft.com/office/word/2010/wordprocessingDrawing" xmlns:wp="http://schemas.openxmlformats.org/drawingml/2006/wordprocessingDrawing" xmlns:w10="urn:schemas-microsoft-com:office:word" xmlns:w="http://schemas.openxmlformats.org/wordprocessingml/2006/main" xmlns:w14="http://schemas.microsoft.com/office/word/2010/wordml" xmlns:w15="http://schemas.microsoft.com/office/word/2012/wordml" xmlns:w16cex="http://schemas.microsoft.com/office/word/2018/wordml/cex" xmlns:w16cid="http://schemas.microsoft.com/office/word/2016/wordml/cid" xmlns:w16="http://schemas.microsoft.com/office/word/2018/wordml" xmlns:w16du="http://schemas.microsoft.com/office/word/2023/wordml/word16du" xmlns:w16sdtdh="http://schemas.microsoft.com/office/word/2020/wordml/sdtdatahash" xmlns:w16se="http://schemas.microsoft.com/office/word/2015/wordml/symex" xmlns:wpg="http://schemas.microsoft.com/office/word/2010/wordprocessingGroup" xmlns:wpi="http://schemas.microsoft.com/office/word/2010/wordprocessingInk" xmlns:wne="http://schemas.microsoft.com/office/word/2006/wordml" xmlns:wps="http://schemas.microsoft.com/office/word/2010/wordprocessingShape" mc:Ignorable="w14 w15 w16se w16cid w16 w16cex w16sdtdh w16du wp14">
   <w:body>
     <w:p>
       <w:pPr>
@@ -159,7 +159,6 @@
           <w:p>
             <w:pPr>
               <w:pStyle w:val="Heading3"/>
-              <w:outlineLvl w:val="2"/>
               <w:rPr>
                 <w:b w:val="0"/>
                 <w:color w:val="000000" w:themeColor="text1"/>
@@ -253,7 +252,6 @@
           <w:p>
             <w:pPr>
               <w:pStyle w:val="Heading3"/>
-              <w:outlineLvl w:val="2"/>
               <w:rPr>
                 <w:b w:val="0"/>
                 <w:color w:val="000000" w:themeColor="text1"/>
@@ -302,7 +300,6 @@
           <w:p>
             <w:pPr>
               <w:pStyle w:val="Heading3"/>
-              <w:outlineLvl w:val="2"/>
               <w:cnfStyle w:val="000000100000" w:firstRow="0" w:lastRow="0" w:firstColumn="0" w:lastColumn="0" w:oddVBand="0" w:evenVBand="0" w:oddHBand="1" w:evenHBand="0" w:firstRowFirstColumn="0" w:firstRowLastColumn="0" w:lastRowFirstColumn="0" w:lastRowLastColumn="0"/>
               <w:rPr>
                 <w:color w:val="000000" w:themeColor="text1"/>
@@ -410,7 +407,6 @@
           <w:p>
             <w:pPr>
               <w:pStyle w:val="Heading3"/>
-              <w:outlineLvl w:val="2"/>
               <w:rPr>
                 <w:b w:val="0"/>
                 <w:color w:val="000000" w:themeColor="text1"/>
@@ -495,7 +491,6 @@
           <w:p>
             <w:pPr>
               <w:pStyle w:val="Heading3"/>
-              <w:outlineLvl w:val="2"/>
               <w:rPr>
                 <w:b w:val="0"/>
                 <w:color w:val="000000" w:themeColor="text1"/>
@@ -535,7 +530,6 @@
           <w:p>
             <w:pPr>
               <w:pStyle w:val="Heading3"/>
-              <w:outlineLvl w:val="2"/>
               <w:cnfStyle w:val="000000100000" w:firstRow="0" w:lastRow="0" w:firstColumn="0" w:lastColumn="0" w:oddVBand="0" w:evenVBand="0" w:oddHBand="1" w:evenHBand="0" w:firstRowFirstColumn="0" w:firstRowLastColumn="0" w:lastRowFirstColumn="0" w:lastRowLastColumn="0"/>
               <w:rPr>
                 <w:color w:val="000000" w:themeColor="text1"/>
@@ -661,15 +655,7 @@
         <w:t xml:space="preserve">In the second example, </w:t>
       </w:r>
       <w:r>
-        <w:t xml:space="preserve">“formed small colonies” and “found to contain spore chains” is a positive statement – much stronger than “didn’t form large colonies” or “didn’t fail to </w:t>
-      </w:r>
-      <w:proofErr w:type="spellStart"/>
-      <w:r>
-        <w:t>sporulate</w:t>
-      </w:r>
-      <w:proofErr w:type="spellEnd"/>
-      <w:r>
-        <w:t>”</w:t>
+        <w:t>“formed small colonies” and “found to contain spore chains” is a positive statement – much stronger than “didn’t form large colonies” or “didn’t fail to sporulate”</w:t>
       </w:r>
       <w:r>
         <w:t>.</w:t>
@@ -826,100 +812,18 @@
           <w:i/>
           <w:iCs/>
         </w:rPr>
-        <w:t xml:space="preserve">Enterococcus </w:t>
-      </w:r>
-      <w:proofErr w:type="spellStart"/>
+        <w:t>Enterococcus faecalis, Staphylococcus aureus, Klebsiella pneumoniae, Acinetobacter baumannii, Pseudomonas aeruginosa</w:t>
+      </w:r>
+      <w:r>
+        <w:t>, and </w:t>
+      </w:r>
       <w:r>
         <w:rPr>
           <w:i/>
           <w:iCs/>
         </w:rPr>
-        <w:t>faecalis</w:t>
-      </w:r>
-      <w:proofErr w:type="spellEnd"/>
-      <w:r>
-        <w:rPr>
-          <w:i/>
-          <w:iCs/>
-        </w:rPr>
-        <w:t xml:space="preserve">, Staphylococcus aureus, </w:t>
-      </w:r>
-      <w:proofErr w:type="spellStart"/>
-      <w:r>
-        <w:rPr>
-          <w:i/>
-          <w:iCs/>
-        </w:rPr>
-        <w:t>Klebsiella</w:t>
-      </w:r>
-      <w:proofErr w:type="spellEnd"/>
-      <w:r>
-        <w:rPr>
-          <w:i/>
-          <w:iCs/>
-        </w:rPr>
-        <w:t xml:space="preserve"> </w:t>
-      </w:r>
-      <w:proofErr w:type="spellStart"/>
-      <w:r>
-        <w:rPr>
-          <w:i/>
-          <w:iCs/>
-        </w:rPr>
-        <w:t>pneumoniae</w:t>
-      </w:r>
-      <w:proofErr w:type="spellEnd"/>
-      <w:r>
-        <w:rPr>
-          <w:i/>
-          <w:iCs/>
-        </w:rPr>
-        <w:t xml:space="preserve">, </w:t>
-      </w:r>
-      <w:proofErr w:type="spellStart"/>
-      <w:r>
-        <w:rPr>
-          <w:i/>
-          <w:iCs/>
-        </w:rPr>
-        <w:t>Acinetobacter</w:t>
-      </w:r>
-      <w:proofErr w:type="spellEnd"/>
-      <w:r>
-        <w:rPr>
-          <w:i/>
-          <w:iCs/>
-        </w:rPr>
-        <w:t xml:space="preserve"> </w:t>
-      </w:r>
-      <w:proofErr w:type="spellStart"/>
-      <w:r>
-        <w:rPr>
-          <w:i/>
-          <w:iCs/>
-        </w:rPr>
-        <w:t>baumannii</w:t>
-      </w:r>
-      <w:proofErr w:type="spellEnd"/>
-      <w:r>
-        <w:rPr>
-          <w:i/>
-          <w:iCs/>
-        </w:rPr>
-        <w:t>, Pseudomonas aeruginosa</w:t>
-      </w:r>
-      <w:r>
-        <w:t>, and </w:t>
-      </w:r>
-      <w:proofErr w:type="spellStart"/>
-      <w:r>
-        <w:rPr>
-          <w:i/>
-          <w:iCs/>
-        </w:rPr>
         <w:t>Enterobacter</w:t>
       </w:r>
-      <w:proofErr w:type="spellEnd"/>
       <w:r>
         <w:t> species comprise the acronym ESKAPE. The aforementioned bacteria have been linked to the most severe potential for antibiotic resistance to affect clinical and economic systems [</w:t>
       </w:r>
@@ -1227,15 +1131,7 @@
       </w:r>
       <w:proofErr w:type="spellEnd"/>
       <w:r>
-        <w:t>) residues (Cys199, Cys208) to form an intramolecular </w:t>
-      </w:r>
-      <w:proofErr w:type="spellStart"/>
-      <w:r>
-        <w:t>disulfide</w:t>
-      </w:r>
-      <w:proofErr w:type="spellEnd"/>
-      <w:r>
-        <w:t xml:space="preserve"> bond. Conformation of oxidized </w:t>
+        <w:t xml:space="preserve">) residues (Cys199, Cys208) to form an intramolecular disulfide bond. Conformation of oxidized </w:t>
       </w:r>
       <w:proofErr w:type="spellStart"/>
       <w:r>
@@ -1361,15 +1257,7 @@
       </w:r>
       <w:proofErr w:type="spellEnd"/>
       <w:r>
-        <w:t> (alkyl </w:t>
-      </w:r>
-      <w:proofErr w:type="spellStart"/>
-      <w:r>
-        <w:t>hydroperoxide</w:t>
-      </w:r>
-      <w:proofErr w:type="spellEnd"/>
-      <w:r>
-        <w:t> reductase) and </w:t>
+        <w:t> (alkyl hydroperoxide reductase) and </w:t>
       </w:r>
       <w:proofErr w:type="spellStart"/>
       <w:r>
@@ -1456,15 +1344,7 @@
       </w:r>
       <w:proofErr w:type="spellEnd"/>
       <w:r>
-        <w:t> (</w:t>
-      </w:r>
-      <w:proofErr w:type="spellStart"/>
-      <w:r>
-        <w:t>mannonate</w:t>
-      </w:r>
-      <w:proofErr w:type="spellEnd"/>
-      <w:r>
-        <w:t xml:space="preserve"> hydrolase) and </w:t>
+        <w:t> (mannonate hydrolase) and </w:t>
       </w:r>
       <w:proofErr w:type="spellStart"/>
       <w:r>
@@ -1701,8 +1581,6 @@
         </w:rPr>
         <w:t>3</w:t>
       </w:r>
-      <w:bookmarkStart w:id="0" w:name="_GoBack"/>
-      <w:bookmarkEnd w:id="0"/>
       <w:r>
         <w:rPr>
           <w:b/>
@@ -1742,15 +1620,537 @@
     </w:p>
     <w:p>
       <w:r>
-        <w:t xml:space="preserve">Bacterial quorum sensing is an intriguing process involving the modulation of genetic activity in response to cellular density. This phenomenon facilitates coordination among bacteria and adaptation to environmental changes. Quorum sensing molecules are believed to be involved, although their exact roles remain uncertain. Further investigation is warranted to fully grasp the intricacies of quorum sensing and its broader implications for bacterial </w:t>
-      </w:r>
-      <w:proofErr w:type="spellStart"/>
-      <w:r>
-        <w:t>behavior</w:t>
-      </w:r>
-      <w:proofErr w:type="spellEnd"/>
-      <w:r>
-        <w:t xml:space="preserve"> and disease.</w:t>
+        <w:t>In </w:t>
+      </w:r>
+      <w:r>
+        <w:rPr>
+          <w:i/>
+          <w:iCs/>
+        </w:rPr>
+        <w:t>E. coli</w:t>
+      </w:r>
+      <w:r>
+        <w:t xml:space="preserve">, </w:t>
+      </w:r>
+      <w:proofErr w:type="spellStart"/>
+      <w:r>
+        <w:t>CyuR</w:t>
+      </w:r>
+      <w:proofErr w:type="spellEnd"/>
+      <w:r>
+        <w:t xml:space="preserve">, also known as YbaO or </w:t>
+      </w:r>
+      <w:proofErr w:type="spellStart"/>
+      <w:r>
+        <w:t>DecR</w:t>
+      </w:r>
+      <w:proofErr w:type="spellEnd"/>
+      <w:r>
+        <w:t xml:space="preserve">, was reported to be an important regulator for the generation of hydrogen </w:t>
+      </w:r>
+      <w:proofErr w:type="spellStart"/>
+      <w:r>
+        <w:t>sulfide</w:t>
+      </w:r>
+      <w:proofErr w:type="spellEnd"/>
+      <w:r>
+        <w:t xml:space="preserve"> from </w:t>
+      </w:r>
+      <w:proofErr w:type="spellStart"/>
+      <w:r>
+        <w:t>Cys</w:t>
+      </w:r>
+      <w:proofErr w:type="spellEnd"/>
+      <w:r>
+        <w:t xml:space="preserve"> in anaerobic conditions</w:t>
+      </w:r>
+      <w:hyperlink r:id="rId20" w:anchor="CR8" w:history="1">
+        <w:r>
+          <w:rPr>
+            <w:rStyle w:val="Hyperlink"/>
+            <w:vertAlign w:val="superscript"/>
+          </w:rPr>
+          <w:t>8</w:t>
+        </w:r>
+      </w:hyperlink>
+      <w:r>
+        <w:rPr>
+          <w:vertAlign w:val="superscript"/>
+        </w:rPr>
+        <w:t>,</w:t>
+      </w:r>
+      <w:hyperlink r:id="rId21" w:anchor="CR9" w:history="1">
+        <w:r>
+          <w:rPr>
+            <w:rStyle w:val="Hyperlink"/>
+            <w:vertAlign w:val="superscript"/>
+          </w:rPr>
+          <w:t>9</w:t>
+        </w:r>
+      </w:hyperlink>
+      <w:r>
+        <w:t>. Its physical interaction with the </w:t>
+      </w:r>
+      <w:proofErr w:type="spellStart"/>
+      <w:r>
+        <w:rPr>
+          <w:i/>
+          <w:iCs/>
+        </w:rPr>
+        <w:t>cyuPA</w:t>
+      </w:r>
+      <w:proofErr w:type="spellEnd"/>
+      <w:r>
+        <w:t> operon consisting of </w:t>
+      </w:r>
+      <w:proofErr w:type="spellStart"/>
+      <w:r>
+        <w:rPr>
+          <w:i/>
+          <w:iCs/>
+        </w:rPr>
+        <w:t>cyuA</w:t>
+      </w:r>
+      <w:proofErr w:type="spellEnd"/>
+      <w:r>
+        <w:t>, previously referred as </w:t>
+      </w:r>
+      <w:proofErr w:type="spellStart"/>
+      <w:r>
+        <w:rPr>
+          <w:i/>
+          <w:iCs/>
+        </w:rPr>
+        <w:t>yhaN</w:t>
+      </w:r>
+      <w:proofErr w:type="spellEnd"/>
+      <w:r>
+        <w:t> or </w:t>
+      </w:r>
+      <w:proofErr w:type="spellStart"/>
+      <w:r>
+        <w:rPr>
+          <w:i/>
+          <w:iCs/>
+        </w:rPr>
+        <w:t>yhaM</w:t>
+      </w:r>
+      <w:proofErr w:type="spellEnd"/>
+      <w:r>
+        <w:t>, and </w:t>
+      </w:r>
+      <w:proofErr w:type="spellStart"/>
+      <w:r>
+        <w:rPr>
+          <w:i/>
+          <w:iCs/>
+        </w:rPr>
+        <w:t>cyuP</w:t>
+      </w:r>
+      <w:proofErr w:type="spellEnd"/>
+      <w:r>
+        <w:t> (b3110, also referred as </w:t>
+      </w:r>
+      <w:proofErr w:type="spellStart"/>
+      <w:r>
+        <w:rPr>
+          <w:i/>
+          <w:iCs/>
+        </w:rPr>
+        <w:t>dlsT</w:t>
+      </w:r>
+      <w:proofErr w:type="spellEnd"/>
+      <w:r>
+        <w:t> or </w:t>
+      </w:r>
+      <w:proofErr w:type="spellStart"/>
+      <w:r>
+        <w:rPr>
+          <w:i/>
+          <w:iCs/>
+        </w:rPr>
+        <w:t>yhaO</w:t>
+      </w:r>
+      <w:proofErr w:type="spellEnd"/>
+      <w:r>
+        <w:t>) was reported by two independent studies that utilized systematic evolution of ligands by exponential enrichment</w:t>
+      </w:r>
+      <w:hyperlink r:id="rId22" w:anchor="CR8" w:history="1">
+        <w:r>
+          <w:rPr>
+            <w:rStyle w:val="Hyperlink"/>
+            <w:vertAlign w:val="superscript"/>
+          </w:rPr>
+          <w:t>8</w:t>
+        </w:r>
+      </w:hyperlink>
+      <w:r>
+        <w:t> (SELEX) and chromatin immunoprecipitation exonuclease (</w:t>
+      </w:r>
+      <w:proofErr w:type="spellStart"/>
+      <w:r>
+        <w:t>ChIP-exo</w:t>
+      </w:r>
+      <w:proofErr w:type="spellEnd"/>
+      <w:r>
+        <w:t>) sequencing</w:t>
+      </w:r>
+      <w:hyperlink r:id="rId23" w:anchor="CR10" w:history="1">
+        <w:r>
+          <w:rPr>
+            <w:rStyle w:val="Hyperlink"/>
+            <w:vertAlign w:val="superscript"/>
+          </w:rPr>
+          <w:t>10</w:t>
+        </w:r>
+      </w:hyperlink>
+      <w:r>
+        <w:t>, respectively. </w:t>
+      </w:r>
+      <w:r>
+        <w:rPr>
+          <w:i/>
+          <w:iCs/>
+        </w:rPr>
+        <w:t>E. coli</w:t>
+      </w:r>
+      <w:r>
+        <w:t> has at least six enzymes (</w:t>
+      </w:r>
+      <w:proofErr w:type="spellStart"/>
+      <w:r>
+        <w:t>CyuA</w:t>
+      </w:r>
+      <w:proofErr w:type="spellEnd"/>
+      <w:r>
+        <w:t xml:space="preserve">, </w:t>
+      </w:r>
+      <w:proofErr w:type="spellStart"/>
+      <w:r>
+        <w:t>CysM</w:t>
+      </w:r>
+      <w:proofErr w:type="spellEnd"/>
+      <w:r>
+        <w:t xml:space="preserve">, </w:t>
+      </w:r>
+      <w:proofErr w:type="spellStart"/>
+      <w:r>
+        <w:t>CysK</w:t>
+      </w:r>
+      <w:proofErr w:type="spellEnd"/>
+      <w:r>
+        <w:t xml:space="preserve">, </w:t>
+      </w:r>
+      <w:proofErr w:type="spellStart"/>
+      <w:r>
+        <w:t>MetC</w:t>
+      </w:r>
+      <w:proofErr w:type="spellEnd"/>
+      <w:r>
+        <w:t xml:space="preserve">, </w:t>
+      </w:r>
+      <w:proofErr w:type="spellStart"/>
+      <w:r>
+        <w:t>DcyD</w:t>
+      </w:r>
+      <w:proofErr w:type="spellEnd"/>
+      <w:r>
+        <w:t xml:space="preserve">, </w:t>
+      </w:r>
+      <w:proofErr w:type="spellStart"/>
+      <w:r>
+        <w:t>TnaA</w:t>
+      </w:r>
+      <w:proofErr w:type="spellEnd"/>
+      <w:r>
+        <w:t xml:space="preserve">) that have </w:t>
+      </w:r>
+      <w:proofErr w:type="spellStart"/>
+      <w:r>
+        <w:t>Cys</w:t>
+      </w:r>
+      <w:proofErr w:type="spellEnd"/>
+      <w:r>
+        <w:t xml:space="preserve"> </w:t>
+      </w:r>
+      <w:proofErr w:type="spellStart"/>
+      <w:r>
+        <w:t>desulfhydrase</w:t>
+      </w:r>
+      <w:proofErr w:type="spellEnd"/>
+      <w:r>
+        <w:t xml:space="preserve"> activity to generate H</w:t>
+      </w:r>
+      <w:r>
+        <w:rPr>
+          <w:vertAlign w:val="subscript"/>
+        </w:rPr>
+        <w:t>2</w:t>
+      </w:r>
+      <w:r>
+        <w:t xml:space="preserve">S from the decomposition of </w:t>
+      </w:r>
+      <w:proofErr w:type="spellStart"/>
+      <w:r>
+        <w:t>Cys</w:t>
+      </w:r>
+      <w:proofErr w:type="spellEnd"/>
+      <w:r>
+        <w:t xml:space="preserve"> to pyruvate and ammonium</w:t>
+      </w:r>
+      <w:hyperlink r:id="rId24" w:anchor="CR9" w:history="1">
+        <w:r>
+          <w:rPr>
+            <w:rStyle w:val="Hyperlink"/>
+            <w:vertAlign w:val="superscript"/>
+          </w:rPr>
+          <w:t>9</w:t>
+        </w:r>
+      </w:hyperlink>
+      <w:r>
+        <w:rPr>
+          <w:vertAlign w:val="superscript"/>
+        </w:rPr>
+        <w:t>,</w:t>
+      </w:r>
+      <w:hyperlink r:id="rId25" w:anchor="CR11" w:history="1">
+        <w:r>
+          <w:rPr>
+            <w:rStyle w:val="Hyperlink"/>
+            <w:vertAlign w:val="superscript"/>
+          </w:rPr>
+          <w:t>11</w:t>
+        </w:r>
+      </w:hyperlink>
+      <w:r>
+        <w:t xml:space="preserve">. Among them, </w:t>
+      </w:r>
+      <w:proofErr w:type="spellStart"/>
+      <w:r>
+        <w:t>CyuA</w:t>
+      </w:r>
+      <w:proofErr w:type="spellEnd"/>
+      <w:r>
+        <w:t xml:space="preserve"> is suggested to be a major enzyme for H</w:t>
+      </w:r>
+      <w:r>
+        <w:rPr>
+          <w:vertAlign w:val="subscript"/>
+        </w:rPr>
+        <w:t>2</w:t>
+      </w:r>
+      <w:r>
+        <w:t>S production in anaerobic conditions in </w:t>
+      </w:r>
+      <w:r>
+        <w:rPr>
+          <w:i/>
+          <w:iCs/>
+        </w:rPr>
+        <w:t>E. coli</w:t>
+      </w:r>
+      <w:hyperlink r:id="rId26" w:anchor="CR8" w:history="1">
+        <w:r>
+          <w:rPr>
+            <w:rStyle w:val="Hyperlink"/>
+            <w:vertAlign w:val="superscript"/>
+          </w:rPr>
+          <w:t>8</w:t>
+        </w:r>
+      </w:hyperlink>
+      <w:r>
+        <w:rPr>
+          <w:vertAlign w:val="superscript"/>
+        </w:rPr>
+        <w:t>,</w:t>
+      </w:r>
+      <w:hyperlink r:id="rId27" w:anchor="CR9" w:history="1">
+        <w:r>
+          <w:rPr>
+            <w:rStyle w:val="Hyperlink"/>
+            <w:vertAlign w:val="superscript"/>
+          </w:rPr>
+          <w:t>9</w:t>
+        </w:r>
+      </w:hyperlink>
+      <w:r>
+        <w:rPr>
+          <w:vertAlign w:val="superscript"/>
+        </w:rPr>
+        <w:t>,</w:t>
+      </w:r>
+      <w:hyperlink r:id="rId28" w:anchor="CR12" w:history="1">
+        <w:r>
+          <w:rPr>
+            <w:rStyle w:val="Hyperlink"/>
+            <w:vertAlign w:val="superscript"/>
+          </w:rPr>
+          <w:t>12</w:t>
+        </w:r>
+      </w:hyperlink>
+      <w:r>
+        <w:t>. On the other hand, </w:t>
+      </w:r>
+      <w:proofErr w:type="spellStart"/>
+      <w:r>
+        <w:rPr>
+          <w:i/>
+          <w:iCs/>
+        </w:rPr>
+        <w:t>cyuP</w:t>
+      </w:r>
+      <w:proofErr w:type="spellEnd"/>
+      <w:r>
+        <w:t xml:space="preserve"> was shown to encode an importer for </w:t>
+      </w:r>
+      <w:proofErr w:type="spellStart"/>
+      <w:r>
+        <w:t>Cys</w:t>
+      </w:r>
+      <w:proofErr w:type="spellEnd"/>
+      <w:r>
+        <w:t xml:space="preserve"> or serine</w:t>
+      </w:r>
+      <w:hyperlink r:id="rId29" w:anchor="CR9" w:history="1">
+        <w:r>
+          <w:rPr>
+            <w:rStyle w:val="Hyperlink"/>
+            <w:vertAlign w:val="superscript"/>
+          </w:rPr>
+          <w:t>9</w:t>
+        </w:r>
+      </w:hyperlink>
+      <w:r>
+        <w:rPr>
+          <w:vertAlign w:val="superscript"/>
+        </w:rPr>
+        <w:t>,</w:t>
+      </w:r>
+      <w:hyperlink r:id="rId30" w:anchor="CR12" w:history="1">
+        <w:r>
+          <w:rPr>
+            <w:rStyle w:val="Hyperlink"/>
+            <w:vertAlign w:val="superscript"/>
+          </w:rPr>
+          <w:t>12</w:t>
+        </w:r>
+      </w:hyperlink>
+      <w:r>
+        <w:t>. In </w:t>
+      </w:r>
+      <w:r>
+        <w:rPr>
+          <w:i/>
+          <w:iCs/>
+        </w:rPr>
+        <w:t xml:space="preserve">Yersinia </w:t>
+      </w:r>
+      <w:proofErr w:type="spellStart"/>
+      <w:r>
+        <w:rPr>
+          <w:i/>
+          <w:iCs/>
+        </w:rPr>
+        <w:t>ruckeri</w:t>
+      </w:r>
+      <w:proofErr w:type="spellEnd"/>
+      <w:r>
+        <w:t> the homologs of </w:t>
+      </w:r>
+      <w:proofErr w:type="spellStart"/>
+      <w:r>
+        <w:rPr>
+          <w:i/>
+          <w:iCs/>
+        </w:rPr>
+        <w:t>cyuP</w:t>
+      </w:r>
+      <w:proofErr w:type="spellEnd"/>
+      <w:r>
+        <w:rPr>
+          <w:i/>
+          <w:iCs/>
+        </w:rPr>
+        <w:t xml:space="preserve"> and </w:t>
+      </w:r>
+      <w:proofErr w:type="spellStart"/>
+      <w:r>
+        <w:rPr>
+          <w:i/>
+          <w:iCs/>
+        </w:rPr>
+        <w:t>cyuA</w:t>
+      </w:r>
+      <w:proofErr w:type="spellEnd"/>
+      <w:r>
+        <w:t> are encoded in one operon - </w:t>
+      </w:r>
+      <w:proofErr w:type="spellStart"/>
+      <w:r>
+        <w:rPr>
+          <w:i/>
+          <w:iCs/>
+        </w:rPr>
+        <w:t>cdsAB</w:t>
+      </w:r>
+      <w:proofErr w:type="spellEnd"/>
+      <w:r>
+        <w:t xml:space="preserve"> - and involved in </w:t>
+      </w:r>
+      <w:proofErr w:type="spellStart"/>
+      <w:r>
+        <w:t>Cys</w:t>
+      </w:r>
+      <w:proofErr w:type="spellEnd"/>
+      <w:r>
+        <w:t xml:space="preserve"> uptake; additionally, the operon was shown to be critical for full virulence of </w:t>
+      </w:r>
+      <w:r>
+        <w:rPr>
+          <w:i/>
+          <w:iCs/>
+        </w:rPr>
+        <w:t xml:space="preserve">Y. </w:t>
+      </w:r>
+      <w:proofErr w:type="spellStart"/>
+      <w:r>
+        <w:rPr>
+          <w:i/>
+          <w:iCs/>
+        </w:rPr>
+        <w:t>ruckeri</w:t>
+      </w:r>
+      <w:proofErr w:type="spellEnd"/>
+      <w:r>
+        <w:t> in fish</w:t>
+      </w:r>
+      <w:hyperlink r:id="rId31" w:anchor="CR13" w:history="1">
+        <w:r>
+          <w:rPr>
+            <w:rStyle w:val="Hyperlink"/>
+            <w:vertAlign w:val="superscript"/>
+          </w:rPr>
+          <w:t>13</w:t>
+        </w:r>
+      </w:hyperlink>
+      <w:r>
+        <w:t xml:space="preserve">. However, despite the importance of </w:t>
+      </w:r>
+      <w:proofErr w:type="spellStart"/>
+      <w:r>
+        <w:t>CyuR</w:t>
+      </w:r>
+      <w:proofErr w:type="spellEnd"/>
+      <w:r>
+        <w:t xml:space="preserve">, much of its detailed regulatory information (e.g., its binding motif) and effects of </w:t>
+      </w:r>
+      <w:proofErr w:type="spellStart"/>
+      <w:r>
+        <w:t>Cys</w:t>
+      </w:r>
+      <w:proofErr w:type="spellEnd"/>
+      <w:r>
+        <w:t xml:space="preserve"> are not well characterized and thus remain unknown.</w:t>
       </w:r>
     </w:p>
     <w:tbl>
@@ -2093,25 +2493,7 @@
           <w:sz w:val="20"/>
           <w:szCs w:val="20"/>
         </w:rPr>
-        <w:t xml:space="preserve"> N, Schumacher MA, </w:t>
-      </w:r>
-      <w:proofErr w:type="spellStart"/>
-      <w:r>
-        <w:rPr>
-          <w:rFonts w:ascii="Arial" w:hAnsi="Arial" w:cs="Arial"/>
-          <w:sz w:val="20"/>
-          <w:szCs w:val="20"/>
-        </w:rPr>
-        <w:t>Schlimpert</w:t>
-      </w:r>
-      <w:proofErr w:type="spellEnd"/>
-      <w:r>
-        <w:rPr>
-          <w:rFonts w:ascii="Arial" w:hAnsi="Arial" w:cs="Arial"/>
-          <w:sz w:val="20"/>
-          <w:szCs w:val="20"/>
-        </w:rPr>
-        <w:t xml:space="preserve"> S, et al. Tetrameric c-di-GMP mediates effective transcription factor dimerization to control </w:t>
+        <w:t xml:space="preserve"> N, Schumacher MA, Schlimpert S, et al. Tetrameric c-di-GMP mediates effective transcription factor dimerization to control </w:t>
       </w:r>
       <w:r>
         <w:rPr>
@@ -2146,59 +2528,31 @@
           <w:szCs w:val="20"/>
         </w:rPr>
       </w:pPr>
-      <w:proofErr w:type="spellStart"/>
       <w:r>
         <w:rPr>
           <w:rFonts w:ascii="Arial" w:eastAsiaTheme="majorEastAsia" w:hAnsi="Arial" w:cs="Arial"/>
           <w:sz w:val="20"/>
           <w:szCs w:val="20"/>
         </w:rPr>
-        <w:t>Kalaba</w:t>
-      </w:r>
-      <w:proofErr w:type="spellEnd"/>
+        <w:t>Kalaba MH, El-</w:t>
+      </w:r>
+      <w:proofErr w:type="spellStart"/>
       <w:r>
         <w:rPr>
           <w:rFonts w:ascii="Arial" w:eastAsiaTheme="majorEastAsia" w:hAnsi="Arial" w:cs="Arial"/>
           <w:sz w:val="20"/>
           <w:szCs w:val="20"/>
         </w:rPr>
-        <w:t xml:space="preserve"> MH, El-</w:t>
-      </w:r>
-      <w:proofErr w:type="spellStart"/>
+        <w:t>Sherbiny</w:t>
+      </w:r>
+      <w:proofErr w:type="spellEnd"/>
       <w:r>
         <w:rPr>
           <w:rFonts w:ascii="Arial" w:eastAsiaTheme="majorEastAsia" w:hAnsi="Arial" w:cs="Arial"/>
           <w:sz w:val="20"/>
           <w:szCs w:val="20"/>
         </w:rPr>
-        <w:t>Sherbiny</w:t>
-      </w:r>
-      <w:proofErr w:type="spellEnd"/>
-      <w:r>
-        <w:rPr>
-          <w:rFonts w:ascii="Arial" w:eastAsiaTheme="majorEastAsia" w:hAnsi="Arial" w:cs="Arial"/>
-          <w:sz w:val="20"/>
-          <w:szCs w:val="20"/>
-        </w:rPr>
-        <w:t xml:space="preserve"> GM, </w:t>
-      </w:r>
-      <w:proofErr w:type="spellStart"/>
-      <w:r>
-        <w:rPr>
-          <w:rFonts w:ascii="Arial" w:eastAsiaTheme="majorEastAsia" w:hAnsi="Arial" w:cs="Arial"/>
-          <w:sz w:val="20"/>
-          <w:szCs w:val="20"/>
-        </w:rPr>
-        <w:t>Darwesh</w:t>
-      </w:r>
-      <w:proofErr w:type="spellEnd"/>
-      <w:r>
-        <w:rPr>
-          <w:rFonts w:ascii="Arial" w:eastAsiaTheme="majorEastAsia" w:hAnsi="Arial" w:cs="Arial"/>
-          <w:sz w:val="20"/>
-          <w:szCs w:val="20"/>
-        </w:rPr>
-        <w:t xml:space="preserve"> OM, </w:t>
+        <w:t xml:space="preserve"> GM, Darwesh OM, </w:t>
       </w:r>
       <w:proofErr w:type="spellStart"/>
       <w:r>
@@ -2298,149 +2652,49 @@
           <w:szCs w:val="20"/>
         </w:rPr>
       </w:pPr>
-      <w:proofErr w:type="spellStart"/>
       <w:r>
         <w:rPr>
           <w:rFonts w:ascii="Arial" w:eastAsiaTheme="majorEastAsia" w:hAnsi="Arial" w:cs="Arial"/>
           <w:sz w:val="20"/>
           <w:szCs w:val="20"/>
         </w:rPr>
-        <w:t>Niu</w:t>
-      </w:r>
-      <w:proofErr w:type="spellEnd"/>
+        <w:t xml:space="preserve">Niu W, Zhang Y, Liu J, et al. </w:t>
+      </w:r>
+      <w:proofErr w:type="spellStart"/>
       <w:r>
         <w:rPr>
           <w:rFonts w:ascii="Arial" w:eastAsiaTheme="majorEastAsia" w:hAnsi="Arial" w:cs="Arial"/>
           <w:sz w:val="20"/>
           <w:szCs w:val="20"/>
         </w:rPr>
-        <w:t xml:space="preserve"> W, Zhang Y, Liu J, et al. </w:t>
-      </w:r>
-      <w:proofErr w:type="spellStart"/>
+        <w:t>OxyR</w:t>
+      </w:r>
+      <w:proofErr w:type="spellEnd"/>
       <w:r>
         <w:rPr>
           <w:rFonts w:ascii="Arial" w:eastAsiaTheme="majorEastAsia" w:hAnsi="Arial" w:cs="Arial"/>
           <w:sz w:val="20"/>
           <w:szCs w:val="20"/>
         </w:rPr>
-        <w:t>OxyR</w:t>
-      </w:r>
-      <w:proofErr w:type="spellEnd"/>
+        <w:t xml:space="preserve"> controls magnetosome formation by regulating magnetosome island (MAI) genes, iron metabolism, and redox state. Free Radic </w:t>
+      </w:r>
+      <w:proofErr w:type="spellStart"/>
       <w:r>
         <w:rPr>
           <w:rFonts w:ascii="Arial" w:eastAsiaTheme="majorEastAsia" w:hAnsi="Arial" w:cs="Arial"/>
           <w:sz w:val="20"/>
           <w:szCs w:val="20"/>
         </w:rPr>
-        <w:t xml:space="preserve"> controls </w:t>
-      </w:r>
-      <w:proofErr w:type="spellStart"/>
+        <w:t>Biol</w:t>
+      </w:r>
+      <w:proofErr w:type="spellEnd"/>
       <w:r>
         <w:rPr>
           <w:rFonts w:ascii="Arial" w:eastAsiaTheme="majorEastAsia" w:hAnsi="Arial" w:cs="Arial"/>
           <w:sz w:val="20"/>
           <w:szCs w:val="20"/>
         </w:rPr>
-        <w:t>magnetosome</w:t>
-      </w:r>
-      <w:proofErr w:type="spellEnd"/>
-      <w:r>
-        <w:rPr>
-          <w:rFonts w:ascii="Arial" w:eastAsiaTheme="majorEastAsia" w:hAnsi="Arial" w:cs="Arial"/>
-          <w:sz w:val="20"/>
-          <w:szCs w:val="20"/>
-        </w:rPr>
-        <w:t xml:space="preserve"> formation by regulating </w:t>
-      </w:r>
-      <w:proofErr w:type="spellStart"/>
-      <w:r>
-        <w:rPr>
-          <w:rFonts w:ascii="Arial" w:eastAsiaTheme="majorEastAsia" w:hAnsi="Arial" w:cs="Arial"/>
-          <w:sz w:val="20"/>
-          <w:szCs w:val="20"/>
-        </w:rPr>
-        <w:t>magnetosome</w:t>
-      </w:r>
-      <w:proofErr w:type="spellEnd"/>
-      <w:r>
-        <w:rPr>
-          <w:rFonts w:ascii="Arial" w:eastAsiaTheme="majorEastAsia" w:hAnsi="Arial" w:cs="Arial"/>
-          <w:sz w:val="20"/>
-          <w:szCs w:val="20"/>
-        </w:rPr>
-        <w:t xml:space="preserve"> island (MAI) genes, iron metabolism, and redox state. Free </w:t>
-      </w:r>
-      <w:proofErr w:type="spellStart"/>
-      <w:r>
-        <w:rPr>
-          <w:rFonts w:ascii="Arial" w:eastAsiaTheme="majorEastAsia" w:hAnsi="Arial" w:cs="Arial"/>
-          <w:sz w:val="20"/>
-          <w:szCs w:val="20"/>
-        </w:rPr>
-        <w:t>Radic</w:t>
-      </w:r>
-      <w:proofErr w:type="spellEnd"/>
-      <w:r>
-        <w:rPr>
-          <w:rFonts w:ascii="Arial" w:eastAsiaTheme="majorEastAsia" w:hAnsi="Arial" w:cs="Arial"/>
-          <w:sz w:val="20"/>
-          <w:szCs w:val="20"/>
-        </w:rPr>
-        <w:t xml:space="preserve"> </w:t>
-      </w:r>
-      <w:proofErr w:type="spellStart"/>
-      <w:r>
-        <w:rPr>
-          <w:rFonts w:ascii="Arial" w:eastAsiaTheme="majorEastAsia" w:hAnsi="Arial" w:cs="Arial"/>
-          <w:sz w:val="20"/>
-          <w:szCs w:val="20"/>
-        </w:rPr>
-        <w:t>Biol</w:t>
-      </w:r>
-      <w:proofErr w:type="spellEnd"/>
-      <w:r>
-        <w:rPr>
-          <w:rFonts w:ascii="Arial" w:eastAsiaTheme="majorEastAsia" w:hAnsi="Arial" w:cs="Arial"/>
-          <w:sz w:val="20"/>
-          <w:szCs w:val="20"/>
-        </w:rPr>
-        <w:t xml:space="preserve"> Med. </w:t>
-      </w:r>
-      <w:proofErr w:type="gramStart"/>
-      <w:r>
-        <w:rPr>
-          <w:rFonts w:ascii="Arial" w:eastAsiaTheme="majorEastAsia" w:hAnsi="Arial" w:cs="Arial"/>
-          <w:sz w:val="20"/>
-          <w:szCs w:val="20"/>
-        </w:rPr>
-        <w:t>2020;161:272</w:t>
-      </w:r>
-      <w:proofErr w:type="gramEnd"/>
-      <w:r>
-        <w:rPr>
-          <w:rFonts w:ascii="Arial" w:eastAsiaTheme="majorEastAsia" w:hAnsi="Arial" w:cs="Arial"/>
-          <w:sz w:val="20"/>
-          <w:szCs w:val="20"/>
-        </w:rPr>
-        <w:t xml:space="preserve">-282. </w:t>
-      </w:r>
-      <w:proofErr w:type="gramStart"/>
-      <w:r>
-        <w:rPr>
-          <w:rFonts w:ascii="Arial" w:eastAsiaTheme="majorEastAsia" w:hAnsi="Arial" w:cs="Arial"/>
-          <w:sz w:val="20"/>
-          <w:szCs w:val="20"/>
-        </w:rPr>
-        <w:t>doi:10.1016/j.freeradbiomed</w:t>
-      </w:r>
-      <w:proofErr w:type="gramEnd"/>
-      <w:r>
-        <w:rPr>
-          <w:rFonts w:ascii="Arial" w:eastAsiaTheme="majorEastAsia" w:hAnsi="Arial" w:cs="Arial"/>
-          <w:sz w:val="20"/>
-          <w:szCs w:val="20"/>
-        </w:rPr>
-        <w:t>.2020.10.015</w:t>
+        <w:t xml:space="preserve"> Med. 2020;161:272-282. doi:10.1016/j.freeradbiomed.2020.10.015</w:t>
       </w:r>
     </w:p>
     <w:p>
@@ -2458,23 +2712,68 @@
           <w:szCs w:val="20"/>
         </w:rPr>
       </w:pPr>
-      <w:proofErr w:type="spellStart"/>
       <w:r>
         <w:rPr>
           <w:rFonts w:ascii="Arial" w:eastAsiaTheme="majorEastAsia" w:hAnsi="Arial" w:cs="Arial"/>
           <w:sz w:val="20"/>
           <w:szCs w:val="20"/>
         </w:rPr>
-        <w:t>ChatGPT</w:t>
-      </w:r>
-      <w:proofErr w:type="spellEnd"/>
+        <w:lastRenderedPageBreak/>
+        <w:t xml:space="preserve">Rodionova IA, Lim HG, Gao Y, Rodionov DA, Hutchison Y, Szubin R, Dalldorf C, Monk J, Palsson BO. </w:t>
+      </w:r>
+      <w:proofErr w:type="spellStart"/>
       <w:r>
         <w:rPr>
           <w:rFonts w:ascii="Arial" w:eastAsiaTheme="majorEastAsia" w:hAnsi="Arial" w:cs="Arial"/>
           <w:sz w:val="20"/>
           <w:szCs w:val="20"/>
         </w:rPr>
-        <w:t xml:space="preserve"> 3.5</w:t>
+        <w:t>CyuR</w:t>
+      </w:r>
+      <w:proofErr w:type="spellEnd"/>
+      <w:r>
+        <w:rPr>
+          <w:rFonts w:ascii="Arial" w:eastAsiaTheme="majorEastAsia" w:hAnsi="Arial" w:cs="Arial"/>
+          <w:sz w:val="20"/>
+          <w:szCs w:val="20"/>
+        </w:rPr>
+        <w:t xml:space="preserve"> is a dual regulator for L-cysteine dependent antimicrobial resistance in Escherichia coli. </w:t>
+      </w:r>
+      <w:proofErr w:type="spellStart"/>
+      <w:r>
+        <w:rPr>
+          <w:rFonts w:ascii="Arial" w:eastAsiaTheme="majorEastAsia" w:hAnsi="Arial" w:cs="Arial"/>
+          <w:sz w:val="20"/>
+          <w:szCs w:val="20"/>
+        </w:rPr>
+        <w:t>Commun</w:t>
+      </w:r>
+      <w:proofErr w:type="spellEnd"/>
+      <w:r>
+        <w:rPr>
+          <w:rFonts w:ascii="Arial" w:eastAsiaTheme="majorEastAsia" w:hAnsi="Arial" w:cs="Arial"/>
+          <w:sz w:val="20"/>
+          <w:szCs w:val="20"/>
+        </w:rPr>
+        <w:t xml:space="preserve"> Biol. 2024 Sep 17;7(1):1160. </w:t>
+      </w:r>
+      <w:proofErr w:type="spellStart"/>
+      <w:r>
+        <w:rPr>
+          <w:rFonts w:ascii="Arial" w:eastAsiaTheme="majorEastAsia" w:hAnsi="Arial" w:cs="Arial"/>
+          <w:sz w:val="20"/>
+          <w:szCs w:val="20"/>
+        </w:rPr>
+        <w:t>doi</w:t>
+      </w:r>
+      <w:proofErr w:type="spellEnd"/>
+      <w:r>
+        <w:rPr>
+          <w:rFonts w:ascii="Arial" w:eastAsiaTheme="majorEastAsia" w:hAnsi="Arial" w:cs="Arial"/>
+          <w:sz w:val="20"/>
+          <w:szCs w:val="20"/>
+        </w:rPr>
+        <w:t>: 10.1038/s42003-024-06831-0. PMID: 39289465; PMCID: PMC11408624.</w:t>
       </w:r>
     </w:p>
     <w:sectPr>
@@ -2488,7 +2787,7 @@
 </file>
 
 <file path=word/numbering.xml><?xml version="1.0" encoding="utf-8"?>
-<w:numbering xmlns:wpc="http://schemas.microsoft.com/office/word/2010/wordprocessingCanvas" xmlns:cx="http://schemas.microsoft.com/office/drawing/2014/chartex" xmlns:mc="http://schemas.openxmlformats.org/markup-compatibility/2006" xmlns:o="urn:schemas-microsoft-com:office:office" xmlns:r="http://schemas.openxmlformats.org/officeDocument/2006/relationships" xmlns:m="http://schemas.openxmlformats.org/officeDocument/2006/math" xmlns:v="urn:schemas-microsoft-com:vml" xmlns:wp14="http://schemas.microsoft.com/office/word/2010/wordprocessingDrawing" xmlns:wp="http://schemas.openxmlformats.org/drawingml/2006/wordprocessingDrawing" xmlns:w10="urn:schemas-microsoft-com:office:word" xmlns:w="http://schemas.openxmlformats.org/wordprocessingml/2006/main" xmlns:w14="http://schemas.microsoft.com/office/word/2010/wordml" xmlns:w15="http://schemas.microsoft.com/office/word/2012/wordml" xmlns:w16se="http://schemas.microsoft.com/office/word/2015/wordml/symex" xmlns:wpg="http://schemas.microsoft.com/office/word/2010/wordprocessingGroup" xmlns:wpi="http://schemas.microsoft.com/office/word/2010/wordprocessingInk" xmlns:wne="http://schemas.microsoft.com/office/word/2006/wordml" xmlns:wps="http://schemas.microsoft.com/office/word/2010/wordprocessingShape" mc:Ignorable="w14 w15 w16se wp14">
+<w:numbering xmlns:wpc="http://schemas.microsoft.com/office/word/2010/wordprocessingCanvas" xmlns:cx="http://schemas.microsoft.com/office/drawing/2014/chartex" xmlns:cx1="http://schemas.microsoft.com/office/drawing/2015/9/8/chartex" xmlns:cx2="http://schemas.microsoft.com/office/drawing/2015/10/21/chartex" xmlns:cx3="http://schemas.microsoft.com/office/drawing/2016/5/9/chartex" xmlns:cx4="http://schemas.microsoft.com/office/drawing/2016/5/10/chartex" xmlns:cx5="http://schemas.microsoft.com/office/drawing/2016/5/11/chartex" xmlns:cx6="http://schemas.microsoft.com/office/drawing/2016/5/12/chartex" xmlns:cx7="http://schemas.microsoft.com/office/drawing/2016/5/13/chartex" xmlns:cx8="http://schemas.microsoft.com/office/drawing/2016/5/14/chartex" xmlns:mc="http://schemas.openxmlformats.org/markup-compatibility/2006" xmlns:aink="http://schemas.microsoft.com/office/drawing/2016/ink" xmlns:am3d="http://schemas.microsoft.com/office/drawing/2017/model3d" xmlns:o="urn:schemas-microsoft-com:office:office" xmlns:oel="http://schemas.microsoft.com/office/2019/extlst" xmlns:r="http://schemas.openxmlformats.org/officeDocument/2006/relationships" xmlns:m="http://schemas.openxmlformats.org/officeDocument/2006/math" xmlns:v="urn:schemas-microsoft-com:vml" xmlns:wp14="http://schemas.microsoft.com/office/word/2010/wordprocessingDrawing" xmlns:wp="http://schemas.openxmlformats.org/drawingml/2006/wordprocessingDrawing" xmlns:w10="urn:schemas-microsoft-com:office:word" xmlns:w="http://schemas.openxmlformats.org/wordprocessingml/2006/main" xmlns:w14="http://schemas.microsoft.com/office/word/2010/wordml" xmlns:w15="http://schemas.microsoft.com/office/word/2012/wordml" xmlns:w16cex="http://schemas.microsoft.com/office/word/2018/wordml/cex" xmlns:w16cid="http://schemas.microsoft.com/office/word/2016/wordml/cid" xmlns:w16="http://schemas.microsoft.com/office/word/2018/wordml" xmlns:w16du="http://schemas.microsoft.com/office/word/2023/wordml/word16du" xmlns:w16sdtdh="http://schemas.microsoft.com/office/word/2020/wordml/sdtdatahash" xmlns:w16se="http://schemas.microsoft.com/office/word/2015/wordml/symex" xmlns:wpg="http://schemas.microsoft.com/office/word/2010/wordprocessingGroup" xmlns:wpi="http://schemas.microsoft.com/office/word/2010/wordprocessingInk" xmlns:wne="http://schemas.microsoft.com/office/word/2006/wordml" xmlns:wps="http://schemas.microsoft.com/office/word/2010/wordprocessingShape" mc:Ignorable="w14 w15 w16se w16cid w16 w16cex w16sdtdh w16du wp14">
   <w:abstractNum w:abstractNumId="0" w15:restartNumberingAfterBreak="0">
     <w:nsid w:val="06AF0B8D"/>
     <w:multiLevelType w:val="multilevel"/>
@@ -3506,38 +3805,38 @@
       </w:pPr>
     </w:lvl>
   </w:abstractNum>
-  <w:num w:numId="1">
+  <w:num w:numId="1" w16cid:durableId="449084125">
     <w:abstractNumId w:val="8"/>
   </w:num>
-  <w:num w:numId="2">
+  <w:num w:numId="2" w16cid:durableId="2136555720">
     <w:abstractNumId w:val="6"/>
   </w:num>
-  <w:num w:numId="3">
+  <w:num w:numId="3" w16cid:durableId="2045012086">
     <w:abstractNumId w:val="2"/>
   </w:num>
-  <w:num w:numId="4">
+  <w:num w:numId="4" w16cid:durableId="1256552268">
     <w:abstractNumId w:val="4"/>
   </w:num>
-  <w:num w:numId="5">
+  <w:num w:numId="5" w16cid:durableId="924073193">
     <w:abstractNumId w:val="0"/>
   </w:num>
-  <w:num w:numId="6">
+  <w:num w:numId="6" w16cid:durableId="2001272989">
     <w:abstractNumId w:val="5"/>
   </w:num>
-  <w:num w:numId="7">
+  <w:num w:numId="7" w16cid:durableId="544025498">
     <w:abstractNumId w:val="7"/>
   </w:num>
-  <w:num w:numId="8">
+  <w:num w:numId="8" w16cid:durableId="1966038001">
     <w:abstractNumId w:val="1"/>
   </w:num>
-  <w:num w:numId="9">
+  <w:num w:numId="9" w16cid:durableId="959533457">
     <w:abstractNumId w:val="3"/>
   </w:num>
 </w:numbering>
 </file>
 
 <file path=word/styles.xml><?xml version="1.0" encoding="utf-8"?>
-<w:styles xmlns:mc="http://schemas.openxmlformats.org/markup-compatibility/2006" xmlns:r="http://schemas.openxmlformats.org/officeDocument/2006/relationships" xmlns:w="http://schemas.openxmlformats.org/wordprocessingml/2006/main" xmlns:w14="http://schemas.microsoft.com/office/word/2010/wordml" xmlns:w15="http://schemas.microsoft.com/office/word/2012/wordml" xmlns:w16se="http://schemas.microsoft.com/office/word/2015/wordml/symex" mc:Ignorable="w14 w15 w16se">
+<w:styles xmlns:mc="http://schemas.openxmlformats.org/markup-compatibility/2006" xmlns:r="http://schemas.openxmlformats.org/officeDocument/2006/relationships" xmlns:w="http://schemas.openxmlformats.org/wordprocessingml/2006/main" xmlns:w14="http://schemas.microsoft.com/office/word/2010/wordml" xmlns:w15="http://schemas.microsoft.com/office/word/2012/wordml" xmlns:w16cex="http://schemas.microsoft.com/office/word/2018/wordml/cex" xmlns:w16cid="http://schemas.microsoft.com/office/word/2016/wordml/cid" xmlns:w16="http://schemas.microsoft.com/office/word/2018/wordml" xmlns:w16du="http://schemas.microsoft.com/office/word/2023/wordml/word16du" xmlns:w16sdtdh="http://schemas.microsoft.com/office/word/2020/wordml/sdtdatahash" xmlns:w16se="http://schemas.microsoft.com/office/word/2015/wordml/symex" mc:Ignorable="w14 w15 w16se w16cid w16 w16cex w16sdtdh w16du">
   <w:docDefaults>
     <w:rPrDefault>
       <w:rPr>
@@ -3555,7 +3854,7 @@
       </w:pPr>
     </w:pPrDefault>
   </w:docDefaults>
-  <w:latentStyles w:defLockedState="0" w:defUIPriority="99" w:defSemiHidden="0" w:defUnhideWhenUsed="0" w:defQFormat="0" w:count="371">
+  <w:latentStyles w:defLockedState="0" w:defUIPriority="99" w:defSemiHidden="0" w:defUnhideWhenUsed="0" w:defQFormat="0" w:count="376">
     <w:lsdException w:name="Normal" w:uiPriority="0" w:qFormat="1"/>
     <w:lsdException w:name="heading 1" w:uiPriority="9" w:qFormat="1"/>
     <w:lsdException w:name="heading 2" w:semiHidden="1" w:uiPriority="9" w:unhideWhenUsed="1" w:qFormat="1"/>
@@ -3927,6 +4226,11 @@
     <w:lsdException w:name="List Table 5 Dark Accent 6" w:uiPriority="50"/>
     <w:lsdException w:name="List Table 6 Colorful Accent 6" w:uiPriority="51"/>
     <w:lsdException w:name="List Table 7 Colorful Accent 6" w:uiPriority="52"/>
+    <w:lsdException w:name="Mention" w:semiHidden="1" w:unhideWhenUsed="1"/>
+    <w:lsdException w:name="Smart Hyperlink" w:semiHidden="1" w:unhideWhenUsed="1"/>
+    <w:lsdException w:name="Hashtag" w:semiHidden="1" w:unhideWhenUsed="1"/>
+    <w:lsdException w:name="Unresolved Mention" w:semiHidden="1" w:unhideWhenUsed="1"/>
+    <w:lsdException w:name="Smart Link" w:semiHidden="1" w:unhideWhenUsed="1"/>
   </w:latentStyles>
   <w:style w:type="paragraph" w:default="1" w:styleId="Normal">
     <w:name w:val="Normal"/>
@@ -4004,7 +4308,6 @@
   <w:style w:type="character" w:default="1" w:styleId="DefaultParagraphFont">
     <w:name w:val="Default Paragraph Font"/>
     <w:uiPriority w:val="1"/>
-    <w:semiHidden/>
     <w:unhideWhenUsed/>
   </w:style>
   <w:style w:type="table" w:default="1" w:styleId="TableNormal">
@@ -4143,8 +4446,8 @@
       <w:u w:val="single"/>
     </w:rPr>
   </w:style>
-  <w:style w:type="character" w:customStyle="1" w:styleId="UnresolvedMention">
-    <w:name w:val="Unresolved Mention"/>
+  <w:style w:type="character" w:customStyle="1" w:styleId="UnresolvedMention1">
+    <w:name w:val="Unresolved Mention1"/>
     <w:basedOn w:val="DefaultParagraphFont"/>
     <w:uiPriority w:val="99"/>
     <w:semiHidden/>

</xml_diff>